<commit_message>
Part 2 web project
</commit_message>
<xml_diff>
--- a/פרויקט חלק א_209543719.docx
+++ b/פרויקט חלק א_209543719.docx
@@ -887,7 +887,7 @@
           <w:szCs w:val="24"/>
           <w:rtl/>
         </w:rPr>
-        <w:t xml:space="preserve">אפשר </w:t>
+        <w:t>אפשר</w:t>
       </w:r>
       <w:r>
         <w:rPr>
@@ -951,15 +951,6 @@
           <w:rtl/>
         </w:rPr>
         <w:t xml:space="preserve">, לפי </w:t>
-      </w:r>
-      <w:r>
-        <w:rPr>
-          <w:rFonts w:ascii="David" w:hAnsi="David" w:cs="David" w:hint="cs"/>
-          <w:sz w:val="24"/>
-          <w:szCs w:val="24"/>
-          <w:rtl/>
-        </w:rPr>
-        <w:t xml:space="preserve"> </w:t>
       </w:r>
       <w:r>
         <w:rPr>

</xml_diff>